<commit_message>
corrigé Type v 01 td
</commit_message>
<xml_diff>
--- a/CorrigéType  examen TD.docx
+++ b/CorrigéType  examen TD.docx
@@ -56,6 +56,25 @@
           <w:lang w:val="fr-FR"/>
         </w:rPr>
         <w:t> :</w:t>
+      </w:r>
+      <w:r>
+        <w:rPr>
+          <w:lang w:val="fr-FR"/>
+        </w:rPr>
+        <w:t xml:space="preserve"> (</w:t>
+      </w:r>
+      <w:r>
+        <w:rPr>
+          <w:color w:val="FF0000"/>
+          <w:lang w:val="fr-FR"/>
+        </w:rPr>
+        <w:t>2pts</w:t>
+      </w:r>
+      <w:r>
+        <w:rPr>
+          <w:lang w:val="fr-FR"/>
+        </w:rPr>
+        <w:t>)</w:t>
       </w:r>
     </w:p>
     <w:p>
@@ -133,6 +152,25 @@
         </w:rPr>
         <w:t>On visite d'abord récursivement les sous-arbres gauche et droit, puis la racine.</w:t>
       </w:r>
+      <w:r>
+        <w:rPr>
+          <w:lang w:val="fr-FR"/>
+        </w:rPr>
+        <w:t xml:space="preserve"> (</w:t>
+      </w:r>
+      <w:r>
+        <w:rPr>
+          <w:color w:val="FF0000"/>
+          <w:lang w:val="fr-FR"/>
+        </w:rPr>
+        <w:t>1 pt</w:t>
+      </w:r>
+      <w:r>
+        <w:rPr>
+          <w:lang w:val="fr-FR"/>
+        </w:rPr>
+        <w:t>)</w:t>
+      </w:r>
     </w:p>
     <w:p>
       <w:pPr>
@@ -154,6 +192,32 @@
           <w:lang w:val="fr-FR"/>
         </w:rPr>
         <w:t>Parcours :</w:t>
+      </w:r>
+      <w:r>
+        <w:rPr>
+          <w:lang w:val="fr-FR"/>
+        </w:rPr>
+        <w:t xml:space="preserve"> (</w:t>
+      </w:r>
+      <w:r>
+        <w:rPr>
+          <w:color w:val="FF0000"/>
+          <w:lang w:val="fr-FR"/>
+        </w:rPr>
+        <w:t>1.5</w:t>
+      </w:r>
+      <w:r>
+        <w:rPr>
+          <w:color w:val="FF0000"/>
+          <w:lang w:val="fr-FR"/>
+        </w:rPr>
+        <w:t xml:space="preserve"> pts pour chaque type</w:t>
+      </w:r>
+      <w:r>
+        <w:rPr>
+          <w:lang w:val="fr-FR"/>
+        </w:rPr>
+        <w:t>)</w:t>
       </w:r>
     </w:p>
     <w:p>
@@ -474,6 +538,25 @@
                 <w:lang w:val="fr-FR"/>
               </w:rPr>
               <w:t> : -2</w:t>
+            </w:r>
+            <w:r>
+              <w:rPr>
+                <w:lang w:val="fr-FR"/>
+              </w:rPr>
+              <w:t xml:space="preserve"> (</w:t>
+            </w:r>
+            <w:r>
+              <w:rPr>
+                <w:color w:val="FF0000"/>
+                <w:lang w:val="fr-FR"/>
+              </w:rPr>
+              <w:t>1.5 pt</w:t>
+            </w:r>
+            <w:r>
+              <w:rPr>
+                <w:lang w:val="fr-FR"/>
+              </w:rPr>
+              <w:t>)</w:t>
             </w:r>
           </w:p>
           <w:p>
@@ -562,11 +645,38 @@
               </w:rPr>
               <w:t xml:space="preserve"> : </w:t>
             </w:r>
+            <w:proofErr w:type="gramStart"/>
             <w:r>
               <w:rPr>
                 <w:lang w:val="fr-FR"/>
               </w:rPr>
               <w:t>128</w:t>
+            </w:r>
+            <w:r>
+              <w:rPr>
+                <w:lang w:val="fr-FR"/>
+              </w:rPr>
+              <w:t xml:space="preserve">  </w:t>
+            </w:r>
+            <w:r>
+              <w:rPr>
+                <w:lang w:val="fr-FR"/>
+              </w:rPr>
+              <w:t>(</w:t>
+            </w:r>
+            <w:proofErr w:type="gramEnd"/>
+            <w:r>
+              <w:rPr>
+                <w:color w:val="FF0000"/>
+                <w:lang w:val="fr-FR"/>
+              </w:rPr>
+              <w:t>1.5 pt</w:t>
+            </w:r>
+            <w:r>
+              <w:rPr>
+                <w:lang w:val="fr-FR"/>
+              </w:rPr>
+              <w:t>)</w:t>
             </w:r>
           </w:p>
           <w:p>
@@ -651,6 +761,31 @@
               </w:rPr>
               <w:t xml:space="preserve"> 124</w:t>
             </w:r>
+            <w:r>
+              <w:rPr>
+                <w:lang w:val="fr-FR"/>
+              </w:rPr>
+              <w:t xml:space="preserve"> </w:t>
+            </w:r>
+            <w:r>
+              <w:rPr>
+                <w:lang w:val="fr-FR"/>
+              </w:rPr>
+              <w:t>(</w:t>
+            </w:r>
+            <w:r>
+              <w:rPr>
+                <w:color w:val="FF0000"/>
+                <w:lang w:val="fr-FR"/>
+              </w:rPr>
+              <w:t>1.5 pt</w:t>
+            </w:r>
+            <w:r>
+              <w:rPr>
+                <w:lang w:val="fr-FR"/>
+              </w:rPr>
+              <w:t>)</w:t>
+            </w:r>
           </w:p>
           <w:p>
             <w:pPr>
@@ -756,6 +891,29 @@
         </w:rPr>
         <w:t>La fonction récursive : postfixe</w:t>
       </w:r>
+      <w:r>
+        <w:rPr>
+          <w:lang w:val="fr-FR"/>
+        </w:rPr>
+        <w:t xml:space="preserve"> (</w:t>
+      </w:r>
+      <w:r>
+        <w:rPr>
+          <w:b/>
+          <w:bCs/>
+          <w:color w:val="FF0000"/>
+          <w:lang w:val="fr-FR"/>
+        </w:rPr>
+        <w:t>3.5 pt</w:t>
+      </w:r>
+      <w:r>
+        <w:rPr>
+          <w:b/>
+          <w:bCs/>
+          <w:lang w:val="fr-FR"/>
+        </w:rPr>
+        <w:t>)</w:t>
+      </w:r>
     </w:p>
     <w:tbl>
       <w:tblPr>
@@ -791,7 +949,27 @@
               <w:spacing w:after="0" w:line="276" w:lineRule="auto"/>
             </w:pPr>
             <w:r>
-              <w:t>struct Node {</w:t>
+              <w:t xml:space="preserve">struct Node </w:t>
+            </w:r>
+            <w:proofErr w:type="gramStart"/>
+            <w:r>
+              <w:t>{</w:t>
+            </w:r>
+            <w:r>
+              <w:t xml:space="preserve">  (</w:t>
+            </w:r>
+            <w:proofErr w:type="gramEnd"/>
+            <w:r>
+              <w:rPr>
+                <w:color w:val="0070C0"/>
+              </w:rPr>
+              <w:t>1.5 pt</w:t>
+            </w:r>
+            <w:r>
+              <w:rPr>
+                <w:color w:val="FF0000"/>
+              </w:rPr>
+              <w:t>)</w:t>
             </w:r>
           </w:p>
           <w:p>
@@ -925,6 +1103,25 @@
                 <w:lang w:val="fr-FR"/>
               </w:rPr>
               <w:t>) {</w:t>
+            </w:r>
+            <w:r>
+              <w:rPr>
+                <w:lang w:val="fr-FR"/>
+              </w:rPr>
+              <w:t xml:space="preserve">  (</w:t>
+            </w:r>
+            <w:r>
+              <w:rPr>
+                <w:color w:val="0070C0"/>
+                <w:lang w:val="fr-FR"/>
+              </w:rPr>
+              <w:t>02 pts</w:t>
+            </w:r>
+            <w:r>
+              <w:rPr>
+                <w:lang w:val="fr-FR"/>
+              </w:rPr>
+              <w:t>)</w:t>
             </w:r>
           </w:p>
           <w:p>
@@ -1267,7 +1464,34 @@
         <w:rPr>
           <w:lang w:val="fr-FR"/>
         </w:rPr>
-        <w:t>L’arbre AVL</w:t>
+        <w:t xml:space="preserve">L’arbre </w:t>
+      </w:r>
+      <w:proofErr w:type="gramStart"/>
+      <w:r>
+        <w:rPr>
+          <w:lang w:val="fr-FR"/>
+        </w:rPr>
+        <w:t>AVL</w:t>
+      </w:r>
+      <w:r>
+        <w:rPr>
+          <w:lang w:val="fr-FR"/>
+        </w:rPr>
+        <w:t xml:space="preserve">  (</w:t>
+      </w:r>
+      <w:proofErr w:type="gramEnd"/>
+      <w:r>
+        <w:rPr>
+          <w:color w:val="FF0000"/>
+          <w:lang w:val="fr-FR"/>
+        </w:rPr>
+        <w:t>03 pts</w:t>
+      </w:r>
+      <w:r>
+        <w:rPr>
+          <w:lang w:val="fr-FR"/>
+        </w:rPr>
+        <w:t>)</w:t>
       </w:r>
     </w:p>
     <w:p>

</xml_diff>